<commit_message>
Continue write the doc
The last section "A slightly complicated example" is not finished
Yunwei
</commit_message>
<xml_diff>
--- a/Doc/Introduction for Programming Assignment.docx
+++ b/Doc/Introduction for Programming Assignment.docx
@@ -193,13 +193,13 @@
         <w:rPr>
           <w:b/>
         </w:rPr>
-        <w:t xml:space="preserve">we don’t add edge between these stations and </w:t>
+        <w:t>we don’t add edge between these stations</w:t>
       </w:r>
       <w:r>
         <w:rPr>
           <w:b/>
         </w:rPr>
-        <w:t>just leave their frequencies unchanged.</w:t>
+        <w:t>.</w:t>
       </w:r>
     </w:p>
     <w:p>
@@ -232,6 +232,49 @@
           <w:b/>
         </w:rPr>
         <w:t xml:space="preserve"> then it becomes a graph coloring questions for the frequencies assignment.</w:t>
+      </w:r>
+    </w:p>
+    <w:p>
+      <w:r>
+        <w:t>For this assignment there are just two main jobs:</w:t>
+      </w:r>
+    </w:p>
+    <w:p>
+      <w:pPr>
+        <w:pStyle w:val="a3"/>
+        <w:numPr>
+          <w:ilvl w:val="0"/>
+          <w:numId w:val="1"/>
+        </w:numPr>
+        <w:ind w:firstLineChars="0"/>
+      </w:pPr>
+      <w:r>
+        <w:t>Create the graph by input data, the graph is undirected graph.</w:t>
+      </w:r>
+    </w:p>
+    <w:p>
+      <w:pPr>
+        <w:pStyle w:val="a3"/>
+        <w:numPr>
+          <w:ilvl w:val="0"/>
+          <w:numId w:val="1"/>
+        </w:numPr>
+        <w:ind w:firstLineChars="0"/>
+        <w:rPr>
+          <w:rFonts w:hint="eastAsia"/>
+        </w:rPr>
+      </w:pPr>
+      <w:r>
+        <w:t>Find an algorithm to</w:t>
+      </w:r>
+      <w:r>
+        <w:rPr>
+          <w:rFonts w:hint="eastAsia"/>
+        </w:rPr>
+        <w:t xml:space="preserve"> solve the coloring question</w:t>
+      </w:r>
+      <w:r>
+        <w:t>.</w:t>
       </w:r>
       <w:bookmarkStart w:id="0" w:name="_GoBack"/>
       <w:bookmarkEnd w:id="0"/>
@@ -2210,7 +2253,31 @@
         <w:t xml:space="preserve"> </w:t>
       </w:r>
       <w:r>
-        <w:t>(if distance &gt; 4 then set to 1, else 0):</w:t>
+        <w:t xml:space="preserve">(if distance </w:t>
+      </w:r>
+      <w:r>
+        <w:rPr>
+          <w:rFonts w:hint="eastAsia"/>
+        </w:rPr>
+        <w:t>&lt;</w:t>
+      </w:r>
+      <w:r>
+        <w:t xml:space="preserve"> 4 then set to </w:t>
+      </w:r>
+      <w:r>
+        <w:rPr>
+          <w:rFonts w:hint="eastAsia"/>
+        </w:rPr>
+        <w:t>1</w:t>
+      </w:r>
+      <w:r>
+        <w:t>, else 0</w:t>
+      </w:r>
+      <w:r>
+        <w:t>; for the vertex itself also set value to 0</w:t>
+      </w:r>
+      <w:r>
+        <w:t>):</w:t>
       </w:r>
     </w:p>
     <w:tbl>
@@ -2240,6 +2307,7 @@
               <w:rPr>
                 <w:rFonts w:hint="eastAsia"/>
               </w:rPr>
+              <w:lastRenderedPageBreak/>
               <w:t>Station</w:t>
             </w:r>
           </w:p>
@@ -2321,17 +2389,23 @@
           </w:tcPr>
           <w:p>
             <w:r>
+              <w:rPr>
+                <w:rFonts w:hint="eastAsia"/>
+              </w:rPr>
+              <w:t>1</w:t>
+            </w:r>
+          </w:p>
+        </w:tc>
+        <w:tc>
+          <w:tcPr>
+            <w:tcW w:w="567" w:type="dxa"/>
+          </w:tcPr>
+          <w:p>
+            <w:r>
+              <w:rPr>
+                <w:rFonts w:hint="eastAsia"/>
+              </w:rPr>
               <w:t>0</w:t>
-            </w:r>
-          </w:p>
-        </w:tc>
-        <w:tc>
-          <w:tcPr>
-            <w:tcW w:w="567" w:type="dxa"/>
-          </w:tcPr>
-          <w:p>
-            <w:r>
-              <w:t>1</w:t>
             </w:r>
           </w:p>
         </w:tc>
@@ -2350,7 +2424,6 @@
               <w:rPr>
                 <w:rFonts w:hint="eastAsia"/>
               </w:rPr>
-              <w:lastRenderedPageBreak/>
               <w:t>2</w:t>
             </w:r>
           </w:p>
@@ -2361,6 +2434,22 @@
           </w:tcPr>
           <w:p>
             <w:r>
+              <w:rPr>
+                <w:rFonts w:hint="eastAsia"/>
+              </w:rPr>
+              <w:t>1</w:t>
+            </w:r>
+          </w:p>
+        </w:tc>
+        <w:tc>
+          <w:tcPr>
+            <w:tcW w:w="567" w:type="dxa"/>
+          </w:tcPr>
+          <w:p>
+            <w:r>
+              <w:rPr>
+                <w:rFonts w:hint="eastAsia"/>
+              </w:rPr>
               <w:t>0</w:t>
             </w:r>
           </w:p>
@@ -2371,20 +2460,7 @@
           </w:tcPr>
           <w:p>
             <w:r>
-              <w:rPr>
-                <w:rFonts w:hint="eastAsia"/>
-              </w:rPr>
-              <w:t>0</w:t>
-            </w:r>
-          </w:p>
-        </w:tc>
-        <w:tc>
-          <w:tcPr>
-            <w:tcW w:w="567" w:type="dxa"/>
-          </w:tcPr>
-          <w:p>
-            <w:r>
-              <w:t>0</w:t>
+              <w:t>1</w:t>
             </w:r>
           </w:p>
         </w:tc>
@@ -2413,7 +2489,7 @@
           </w:tcPr>
           <w:p>
             <w:r>
-              <w:t>1</w:t>
+              <w:t>0</w:t>
             </w:r>
           </w:p>
         </w:tc>
@@ -2423,7 +2499,7 @@
           </w:tcPr>
           <w:p>
             <w:r>
-              <w:t>0</w:t>
+              <w:t>1</w:t>
             </w:r>
           </w:p>
         </w:tc>
@@ -2442,7 +2518,38 @@
         </w:tc>
       </w:tr>
     </w:tbl>
-    <w:p/>
+    <w:p>
+      <w:pPr>
+        <w:pStyle w:val="a3"/>
+        <w:numPr>
+          <w:ilvl w:val="0"/>
+          <w:numId w:val="3"/>
+        </w:numPr>
+        <w:ind w:firstLineChars="0"/>
+        <w:rPr>
+          <w:rFonts w:hint="eastAsia"/>
+        </w:rPr>
+      </w:pPr>
+      <w:r>
+        <w:rPr>
+          <w:rFonts w:hint="eastAsia"/>
+        </w:rPr>
+        <w:t>Adding edges between vertexes</w:t>
+      </w:r>
+    </w:p>
+    <w:p>
+      <w:pPr>
+        <w:rPr>
+          <w:rFonts w:hint="eastAsia"/>
+        </w:rPr>
+      </w:pPr>
+      <w:r>
+        <w:rPr>
+          <w:rFonts w:hint="eastAsia"/>
+        </w:rPr>
+        <w:t>Check the Matrix, if the value is 1, then add edge between the vertexes.</w:t>
+      </w:r>
+    </w:p>
     <w:p>
       <w:pPr>
         <w:pStyle w:val="a3"/>
@@ -2459,63 +2566,447 @@
         <w:t>Coloring the three stations</w:t>
       </w:r>
     </w:p>
-    <w:p/>
-    <w:p/>
-    <w:p/>
-    <w:p/>
+    <w:p>
+      <w:r>
+        <w:rPr>
+          <w:rFonts w:hint="eastAsia"/>
+        </w:rPr>
+        <w:t xml:space="preserve">Firstly, </w:t>
+      </w:r>
+      <w:r>
+        <w:t>we know that for a N nodes graph, the number of colors is at most N. So create a color list based on the number of stations just like</w:t>
+      </w:r>
+      <w:r>
+        <w:rPr>
+          <w:i/>
+        </w:rPr>
+        <w:t xml:space="preserve"> {{color0, used/unused}</w:t>
+      </w:r>
+      <w:r>
+        <w:rPr>
+          <w:rFonts w:hint="eastAsia"/>
+          <w:i/>
+        </w:rPr>
+        <w:t>，</w:t>
+      </w:r>
+      <w:r>
+        <w:rPr>
+          <w:i/>
+        </w:rPr>
+        <w:t>{color</w:t>
+      </w:r>
+      <w:r>
+        <w:rPr>
+          <w:rFonts w:hint="eastAsia"/>
+          <w:i/>
+        </w:rPr>
+        <w:t>1</w:t>
+      </w:r>
+      <w:r>
+        <w:rPr>
+          <w:i/>
+        </w:rPr>
+        <w:t>, used/unused}</w:t>
+      </w:r>
+      <w:r>
+        <w:rPr>
+          <w:rFonts w:hint="eastAsia"/>
+          <w:i/>
+        </w:rPr>
+        <w:t xml:space="preserve">, </w:t>
+      </w:r>
+      <w:r>
+        <w:rPr>
+          <w:i/>
+        </w:rPr>
+        <w:t xml:space="preserve">{color2, used/unused}} </w:t>
+      </w:r>
+      <w:r>
+        <w:t>to store which color has been used or not to help assign the color for the nodes. For initialization, just set all colors to color0.</w:t>
+      </w:r>
+    </w:p>
     <w:p/>
     <w:p>
       <w:r>
-        <w:t>F</w:t>
-      </w:r>
-      <w:r>
-        <w:t>or this assignment there are just two main jobs:</w:t>
+        <w:t xml:space="preserve">Then, </w:t>
+      </w:r>
+      <w:r>
+        <w:rPr>
+          <w:rFonts w:hint="eastAsia"/>
+        </w:rPr>
+        <w:t>set all stations</w:t>
+      </w:r>
+      <w:r>
+        <w:t>’ colors to 0</w:t>
+      </w:r>
+      <w:r>
+        <w:t xml:space="preserve">, </w:t>
+      </w:r>
+      <w:r>
+        <w:rPr>
+          <w:rFonts w:hint="eastAsia"/>
+        </w:rPr>
+        <w:t xml:space="preserve">and checking if there is any conflicting. </w:t>
+      </w:r>
+      <w:r>
+        <w:t>This is an iteration process for all the vertexes.</w:t>
+      </w:r>
+    </w:p>
+    <w:p>
+      <w:r>
+        <w:t xml:space="preserve">the </w:t>
+      </w:r>
+      <w:r>
+        <w:rPr>
+          <w:rFonts w:hint="eastAsia"/>
+        </w:rPr>
+        <w:t>process</w:t>
+      </w:r>
+      <w:r>
+        <w:t xml:space="preserve"> shows below</w:t>
+      </w:r>
+      <w:r>
+        <w:t>:</w:t>
       </w:r>
     </w:p>
     <w:p>
       <w:pPr>
-        <w:pStyle w:val="a3"/>
-        <w:numPr>
-          <w:ilvl w:val="0"/>
-          <w:numId w:val="1"/>
-        </w:numPr>
-        <w:ind w:firstLineChars="0"/>
+        <w:jc w:val="center"/>
       </w:pPr>
       <w:r>
-        <w:t>Create the graph class</w:t>
-      </w:r>
-      <w:r>
-        <w:t xml:space="preserve"> and create the graph by input data</w:t>
-      </w:r>
-      <w:r>
-        <w:t>, the graph is undirected graph</w:t>
-      </w:r>
-      <w:r>
-        <w:t>.</w:t>
+        <w:rPr>
+          <w:noProof/>
+        </w:rPr>
+        <w:drawing>
+          <wp:inline distT="0" distB="0" distL="0" distR="0">
+            <wp:extent cx="2007679" cy="3500650"/>
+            <wp:effectExtent l="0" t="0" r="0" b="5080"/>
+            <wp:docPr id="62" name="图片 62"/>
+            <wp:cNvGraphicFramePr>
+              <a:graphicFrameLocks xmlns:a="http://schemas.openxmlformats.org/drawingml/2006/main" noChangeAspect="1"/>
+            </wp:cNvGraphicFramePr>
+            <a:graphic xmlns:a="http://schemas.openxmlformats.org/drawingml/2006/main">
+              <a:graphicData uri="http://schemas.openxmlformats.org/drawingml/2006/picture">
+                <pic:pic xmlns:pic="http://schemas.openxmlformats.org/drawingml/2006/picture">
+                  <pic:nvPicPr>
+                    <pic:cNvPr id="62" name="flow chart.png"/>
+                    <pic:cNvPicPr/>
+                  </pic:nvPicPr>
+                  <pic:blipFill>
+                    <a:blip r:embed="rId7" cstate="print">
+                      <a:extLst>
+                        <a:ext uri="{28A0092B-C50C-407E-A947-70E740481C1C}">
+                          <a14:useLocalDpi xmlns:a14="http://schemas.microsoft.com/office/drawing/2010/main" val="0"/>
+                        </a:ext>
+                      </a:extLst>
+                    </a:blip>
+                    <a:stretch>
+                      <a:fillRect/>
+                    </a:stretch>
+                  </pic:blipFill>
+                  <pic:spPr>
+                    <a:xfrm>
+                      <a:off x="0" y="0"/>
+                      <a:ext cx="2043197" cy="3562580"/>
+                    </a:xfrm>
+                    <a:prstGeom prst="rect">
+                      <a:avLst/>
+                    </a:prstGeom>
+                  </pic:spPr>
+                </pic:pic>
+              </a:graphicData>
+            </a:graphic>
+          </wp:inline>
+        </w:drawing>
       </w:r>
     </w:p>
+    <w:p/>
+    <w:tbl>
+      <w:tblPr>
+        <w:tblStyle w:val="a4"/>
+        <w:tblW w:w="0" w:type="auto"/>
+        <w:jc w:val="center"/>
+        <w:tblLook w:val="04A0" w:firstRow="1" w:lastRow="0" w:firstColumn="1" w:lastColumn="0" w:noHBand="0" w:noVBand="1"/>
+      </w:tblPr>
+      <w:tblGrid>
+        <w:gridCol w:w="1134"/>
+        <w:gridCol w:w="5524"/>
+      </w:tblGrid>
+      <w:tr>
+        <w:trPr>
+          <w:jc w:val="center"/>
+        </w:trPr>
+        <w:tc>
+          <w:tcPr>
+            <w:tcW w:w="1134" w:type="dxa"/>
+          </w:tcPr>
+          <w:p>
+            <w:pPr>
+              <w:jc w:val="center"/>
+            </w:pPr>
+            <w:r>
+              <w:t>Iteration</w:t>
+            </w:r>
+          </w:p>
+        </w:tc>
+        <w:tc>
+          <w:tcPr>
+            <w:tcW w:w="5524" w:type="dxa"/>
+          </w:tcPr>
+          <w:p>
+            <w:pPr>
+              <w:jc w:val="center"/>
+            </w:pPr>
+            <w:r>
+              <w:t>Color</w:t>
+            </w:r>
+          </w:p>
+        </w:tc>
+      </w:tr>
+      <w:tr>
+        <w:trPr>
+          <w:jc w:val="center"/>
+        </w:trPr>
+        <w:tc>
+          <w:tcPr>
+            <w:tcW w:w="1134" w:type="dxa"/>
+          </w:tcPr>
+          <w:p>
+            <w:pPr>
+              <w:jc w:val="center"/>
+            </w:pPr>
+            <w:r>
+              <w:rPr>
+                <w:rFonts w:hint="eastAsia"/>
+              </w:rPr>
+              <w:t>1</w:t>
+            </w:r>
+          </w:p>
+        </w:tc>
+        <w:tc>
+          <w:tcPr>
+            <w:tcW w:w="5524" w:type="dxa"/>
+          </w:tcPr>
+          <w:p>
+            <w:pPr>
+              <w:jc w:val="center"/>
+            </w:pPr>
+            <w:r>
+              <w:rPr>
+                <w:rFonts w:hint="eastAsia"/>
+              </w:rPr>
+              <w:t>{</w:t>
+            </w:r>
+            <w:r>
+              <w:t>{Station1,</w:t>
+            </w:r>
+            <w:r>
+              <w:t xml:space="preserve"> color</w:t>
+            </w:r>
+            <w:r>
+              <w:t>0}, {Station2,</w:t>
+            </w:r>
+            <w:r>
+              <w:t xml:space="preserve"> </w:t>
+            </w:r>
+            <w:r>
+              <w:t>color</w:t>
+            </w:r>
+            <w:r>
+              <w:t>1</w:t>
+            </w:r>
+            <w:r>
+              <w:t>}, {Station3,</w:t>
+            </w:r>
+            <w:r>
+              <w:t xml:space="preserve"> </w:t>
+            </w:r>
+            <w:r>
+              <w:t>color</w:t>
+            </w:r>
+            <w:r>
+              <w:t>0</w:t>
+            </w:r>
+            <w:r>
+              <w:t>}</w:t>
+            </w:r>
+            <w:r>
+              <w:rPr>
+                <w:rFonts w:hint="eastAsia"/>
+              </w:rPr>
+              <w:t>}</w:t>
+            </w:r>
+          </w:p>
+        </w:tc>
+      </w:tr>
+      <w:tr>
+        <w:trPr>
+          <w:jc w:val="center"/>
+        </w:trPr>
+        <w:tc>
+          <w:tcPr>
+            <w:tcW w:w="1134" w:type="dxa"/>
+          </w:tcPr>
+          <w:p>
+            <w:pPr>
+              <w:jc w:val="center"/>
+            </w:pPr>
+            <w:r>
+              <w:rPr>
+                <w:rFonts w:hint="eastAsia"/>
+              </w:rPr>
+              <w:t>2</w:t>
+            </w:r>
+          </w:p>
+        </w:tc>
+        <w:tc>
+          <w:tcPr>
+            <w:tcW w:w="5524" w:type="dxa"/>
+          </w:tcPr>
+          <w:p>
+            <w:pPr>
+              <w:jc w:val="center"/>
+            </w:pPr>
+            <w:r>
+              <w:rPr>
+                <w:rFonts w:hint="eastAsia"/>
+              </w:rPr>
+              <w:t>{</w:t>
+            </w:r>
+            <w:r>
+              <w:t>{Station1, color0}, {Station2, color0}, {Station3, color</w:t>
+            </w:r>
+            <w:r>
+              <w:t>0</w:t>
+            </w:r>
+            <w:r>
+              <w:t>}</w:t>
+            </w:r>
+            <w:r>
+              <w:rPr>
+                <w:rFonts w:hint="eastAsia"/>
+              </w:rPr>
+              <w:t>}</w:t>
+            </w:r>
+          </w:p>
+        </w:tc>
+      </w:tr>
+      <w:tr>
+        <w:trPr>
+          <w:jc w:val="center"/>
+        </w:trPr>
+        <w:tc>
+          <w:tcPr>
+            <w:tcW w:w="1134" w:type="dxa"/>
+          </w:tcPr>
+          <w:p>
+            <w:pPr>
+              <w:jc w:val="center"/>
+            </w:pPr>
+            <w:r>
+              <w:rPr>
+                <w:rFonts w:hint="eastAsia"/>
+              </w:rPr>
+              <w:t>3</w:t>
+            </w:r>
+          </w:p>
+        </w:tc>
+        <w:tc>
+          <w:tcPr>
+            <w:tcW w:w="5524" w:type="dxa"/>
+          </w:tcPr>
+          <w:p>
+            <w:pPr>
+              <w:jc w:val="center"/>
+              <w:rPr>
+                <w:b/>
+              </w:rPr>
+            </w:pPr>
+            <w:r>
+              <w:rPr>
+                <w:rFonts w:hint="eastAsia"/>
+                <w:b/>
+              </w:rPr>
+              <w:t>{</w:t>
+            </w:r>
+            <w:r>
+              <w:rPr>
+                <w:b/>
+              </w:rPr>
+              <w:t>{Station1, color0}, {Station2, color</w:t>
+            </w:r>
+            <w:r>
+              <w:rPr>
+                <w:b/>
+              </w:rPr>
+              <w:t>1</w:t>
+            </w:r>
+            <w:r>
+              <w:rPr>
+                <w:b/>
+              </w:rPr>
+              <w:t>}, {Station3, color</w:t>
+            </w:r>
+            <w:r>
+              <w:rPr>
+                <w:b/>
+              </w:rPr>
+              <w:t>0</w:t>
+            </w:r>
+            <w:r>
+              <w:rPr>
+                <w:b/>
+              </w:rPr>
+              <w:t>}</w:t>
+            </w:r>
+            <w:r>
+              <w:rPr>
+                <w:rFonts w:hint="eastAsia"/>
+                <w:b/>
+              </w:rPr>
+              <w:t>}</w:t>
+            </w:r>
+          </w:p>
+        </w:tc>
+      </w:tr>
+    </w:tbl>
     <w:p>
       <w:pPr>
-        <w:pStyle w:val="a3"/>
-        <w:numPr>
-          <w:ilvl w:val="0"/>
-          <w:numId w:val="1"/>
-        </w:numPr>
-        <w:ind w:firstLineChars="0"/>
-      </w:pPr>
-      <w:r>
-        <w:t>Find an algorithm to</w:t>
-      </w:r>
-      <w:r>
         <w:rPr>
           <w:rFonts w:hint="eastAsia"/>
         </w:rPr>
-        <w:t xml:space="preserve"> solve the coloring question</w:t>
+      </w:pPr>
+    </w:p>
+    <w:p>
+      <w:r>
+        <w:rPr>
+          <w:rFonts w:hint="eastAsia"/>
+        </w:rPr>
+        <w:t>After three iterations, we get the result</w:t>
+      </w:r>
+      <w:r>
+        <w:t xml:space="preserve">: </w:t>
+      </w:r>
+      <w:r>
+        <w:rPr>
+          <w:rFonts w:hint="eastAsia"/>
+        </w:rPr>
+        <w:t>{</w:t>
+      </w:r>
+      <w:r>
+        <w:t>{Station1, color0}, {Station2, color1}, {Station3, color0}</w:t>
+      </w:r>
+      <w:r>
+        <w:rPr>
+          <w:rFonts w:hint="eastAsia"/>
+        </w:rPr>
+        <w:t>}</w:t>
       </w:r>
       <w:r>
         <w:t>.</w:t>
       </w:r>
     </w:p>
+    <w:p/>
     <w:p>
       <w:pPr>
         <w:pStyle w:val="2"/>
@@ -2705,6 +3196,7 @@
               <w:rPr>
                 <w:rFonts w:hint="eastAsia"/>
               </w:rPr>
+              <w:lastRenderedPageBreak/>
               <w:t>1</w:t>
             </w:r>
           </w:p>
@@ -4746,6 +5238,7 @@
       <w:pPr>
         <w:pStyle w:val="3"/>
         <w:rPr>
+          <w:rFonts w:hint="eastAsia"/>
           <w:sz w:val="24"/>
           <w:szCs w:val="24"/>
         </w:rPr>
@@ -4756,7 +5249,6 @@
           <w:sz w:val="24"/>
           <w:szCs w:val="24"/>
         </w:rPr>
-        <w:lastRenderedPageBreak/>
         <w:t>Step 2</w:t>
       </w:r>
       <w:r>
@@ -4814,1052 +5306,6 @@
         <w:t>row</w:t>
       </w:r>
     </w:p>
-    <w:p>
-      <w:r>
-        <w:rPr>
-          <w:rFonts w:hint="eastAsia"/>
-        </w:rPr>
-        <w:t>Using the following step to coloring the stations:</w:t>
-      </w:r>
-      <w:r>
-        <w:t xml:space="preserve"> D(i,j) for Distance between station i and j, </w:t>
-      </w:r>
-      <w:r>
-        <w:t>C</w:t>
-      </w:r>
-      <w:r>
-        <w:rPr>
-          <w:rFonts w:hint="eastAsia"/>
-        </w:rPr>
-        <w:t>(</w:t>
-      </w:r>
-      <w:r>
-        <w:t>j</w:t>
-      </w:r>
-      <w:r>
-        <w:rPr>
-          <w:rFonts w:hint="eastAsia"/>
-        </w:rPr>
-        <w:t>)</w:t>
-      </w:r>
-      <w:r>
-        <w:t xml:space="preserve"> is the color of station j; </w:t>
-      </w:r>
-      <w:r>
-        <w:t>color for recording how many color used now.</w:t>
-      </w:r>
-    </w:p>
-    <w:p>
-      <w:pPr>
-        <w:rPr>
-          <w:b/>
-        </w:rPr>
-      </w:pPr>
-      <w:r>
-        <w:t xml:space="preserve">Start from station 1 and set its color to </w:t>
-      </w:r>
-      <w:r>
-        <w:rPr>
-          <w:b/>
-        </w:rPr>
-        <w:t>0</w:t>
-      </w:r>
-      <w:r>
-        <w:rPr>
-          <w:b/>
-        </w:rPr>
-        <w:t>, C(1) = 0; color = 0;</w:t>
-      </w:r>
-    </w:p>
-    <w:p>
-      <w:pPr>
-        <w:rPr>
-          <w:b/>
-        </w:rPr>
-      </w:pPr>
-      <w:r>
-        <w:rPr>
-          <w:b/>
-        </w:rPr>
-        <w:t>The algorithm for coloring could be:</w:t>
-      </w:r>
-    </w:p>
-    <w:p>
-      <w:pPr>
-        <w:rPr>
-          <w:b/>
-        </w:rPr>
-      </w:pPr>
-      <w:r>
-        <w:rPr>
-          <w:rFonts w:hint="eastAsia"/>
-          <w:b/>
-        </w:rPr>
-        <w:t>i</w:t>
-      </w:r>
-      <w:r>
-        <w:rPr>
-          <w:b/>
-        </w:rPr>
-        <w:t>nt counter = 0</w:t>
-      </w:r>
-      <w:r>
-        <w:rPr>
-          <w:rFonts w:hint="eastAsia"/>
-          <w:b/>
-        </w:rPr>
-        <w:t>;</w:t>
-      </w:r>
-    </w:p>
-    <w:p>
-      <w:pPr>
-        <w:rPr>
-          <w:b/>
-        </w:rPr>
-      </w:pPr>
-      <w:r>
-        <w:rPr>
-          <w:b/>
-        </w:rPr>
-        <w:t>For all of the station I, 1&lt;=i&lt;=8{</w:t>
-      </w:r>
-    </w:p>
-    <w:p>
-      <w:pPr>
-        <w:ind w:leftChars="100" w:left="210"/>
-        <w:rPr>
-          <w:b/>
-        </w:rPr>
-      </w:pPr>
-      <w:r>
-        <w:rPr>
-          <w:b/>
-        </w:rPr>
-        <w:t>For all of the stations j, 1&lt;=j&lt;=8</w:t>
-      </w:r>
-      <w:r>
-        <w:rPr>
-          <w:rFonts w:hint="eastAsia"/>
-          <w:b/>
-        </w:rPr>
-        <w:t>{</w:t>
-      </w:r>
-    </w:p>
-    <w:p>
-      <w:pPr>
-        <w:ind w:leftChars="100" w:left="210"/>
-        <w:rPr>
-          <w:b/>
-        </w:rPr>
-      </w:pPr>
-      <w:r>
-        <w:rPr>
-          <w:b/>
-        </w:rPr>
-        <w:tab/>
-        <w:t>counter = 0</w:t>
-      </w:r>
-      <w:r>
-        <w:rPr>
-          <w:rFonts w:hint="eastAsia"/>
-          <w:b/>
-        </w:rPr>
-        <w:t>;</w:t>
-      </w:r>
-      <w:r>
-        <w:rPr>
-          <w:b/>
-        </w:rPr>
-        <w:t xml:space="preserve"> // To record if how many times that D(i,j) == 1 &amp;&amp; C(i) == C(j) &amp;&amp; j != </w:t>
-      </w:r>
-      <w:r>
-        <w:rPr>
-          <w:b/>
-        </w:rPr>
-        <w:t>i in one inner for loop</w:t>
-      </w:r>
-      <w:r>
-        <w:rPr>
-          <w:b/>
-        </w:rPr>
-        <w:t xml:space="preserve"> //cycle</w:t>
-      </w:r>
-    </w:p>
-    <w:p>
-      <w:pPr>
-        <w:ind w:leftChars="100" w:left="210"/>
-        <w:rPr>
-          <w:b/>
-        </w:rPr>
-      </w:pPr>
-      <w:r>
-        <w:rPr>
-          <w:b/>
-        </w:rPr>
-        <w:tab/>
-        <w:t xml:space="preserve">If D(i, </w:t>
-      </w:r>
-      <w:r>
-        <w:rPr>
-          <w:b/>
-        </w:rPr>
-        <w:t>j</w:t>
-      </w:r>
-      <w:r>
-        <w:rPr>
-          <w:b/>
-        </w:rPr>
-        <w:t>) == 0 {</w:t>
-      </w:r>
-    </w:p>
-    <w:p>
-      <w:pPr>
-        <w:ind w:leftChars="100" w:left="210"/>
-        <w:rPr>
-          <w:b/>
-        </w:rPr>
-      </w:pPr>
-      <w:r>
-        <w:rPr>
-          <w:b/>
-        </w:rPr>
-        <w:tab/>
-      </w:r>
-      <w:r>
-        <w:rPr>
-          <w:b/>
-        </w:rPr>
-        <w:tab/>
-      </w:r>
-      <w:r>
-        <w:rPr>
-          <w:b/>
-        </w:rPr>
-        <w:tab/>
-        <w:t xml:space="preserve">  //This means I and j are shorter than minimum station distance</w:t>
-      </w:r>
-    </w:p>
-    <w:p>
-      <w:pPr>
-        <w:ind w:leftChars="500" w:left="1050" w:firstLine="420"/>
-        <w:rPr>
-          <w:b/>
-        </w:rPr>
-      </w:pPr>
-      <w:r>
-        <w:rPr>
-          <w:b/>
-        </w:rPr>
-        <w:t xml:space="preserve">// if the color of I and j are different, just set C(j) </w:t>
-      </w:r>
-      <w:r>
-        <w:rPr>
-          <w:b/>
-        </w:rPr>
-        <w:t xml:space="preserve">the same </w:t>
-      </w:r>
-      <w:r>
-        <w:rPr>
-          <w:b/>
-        </w:rPr>
-        <w:t>to C(i)</w:t>
-      </w:r>
-    </w:p>
-    <w:p>
-      <w:pPr>
-        <w:ind w:leftChars="500" w:left="1050" w:firstLine="420"/>
-      </w:pPr>
-      <w:r>
-        <w:t>If(C(</w:t>
-      </w:r>
-      <w:r>
-        <w:rPr>
-          <w:rFonts w:hint="eastAsia"/>
-        </w:rPr>
-        <w:t>i</w:t>
-      </w:r>
-      <w:r>
-        <w:t>)</w:t>
-      </w:r>
-      <w:r>
-        <w:t xml:space="preserve"> </w:t>
-      </w:r>
-      <w:r>
-        <w:rPr>
-          <w:rFonts w:hint="eastAsia"/>
-        </w:rPr>
-        <w:t>!</w:t>
-      </w:r>
-      <w:r>
-        <w:t>= C(j))</w:t>
-      </w:r>
-    </w:p>
-    <w:p>
-      <w:pPr>
-        <w:ind w:leftChars="500" w:left="1050" w:firstLine="420"/>
-        <w:rPr>
-          <w:b/>
-        </w:rPr>
-      </w:pPr>
-      <w:r>
-        <w:tab/>
-      </w:r>
-      <w:r>
-        <w:rPr>
-          <w:b/>
-        </w:rPr>
-        <w:t>C(j) = C(i);</w:t>
-      </w:r>
-    </w:p>
-    <w:p>
-      <w:pPr>
-        <w:ind w:leftChars="300" w:left="630" w:firstLine="420"/>
-        <w:rPr>
-          <w:vertAlign w:val="subscript"/>
-        </w:rPr>
-      </w:pPr>
-      <w:r>
-        <w:rPr>
-          <w:b/>
-        </w:rPr>
-        <w:t>}</w:t>
-      </w:r>
-    </w:p>
-    <w:p>
-      <w:pPr>
-        <w:ind w:leftChars="100" w:left="210"/>
-      </w:pPr>
-      <w:r>
-        <w:tab/>
-        <w:t>Else if D(i, j) == 1{</w:t>
-      </w:r>
-    </w:p>
-    <w:p>
-      <w:pPr>
-        <w:ind w:leftChars="100" w:left="210"/>
-      </w:pPr>
-      <w:r>
-        <w:tab/>
-      </w:r>
-      <w:r>
-        <w:tab/>
-      </w:r>
-      <w:r>
-        <w:tab/>
-        <w:t xml:space="preserve">//if they have the same color and j != i, then station j changed the color </w:t>
-      </w:r>
-      <w:r>
-        <w:t xml:space="preserve">according to </w:t>
-      </w:r>
-      <w:r>
-        <w:rPr>
-          <w:b/>
-        </w:rPr>
-        <w:t>two situations</w:t>
-      </w:r>
-    </w:p>
-    <w:p>
-      <w:pPr>
-        <w:ind w:leftChars="100" w:left="210"/>
-      </w:pPr>
-      <w:r>
-        <w:tab/>
-      </w:r>
-      <w:r>
-        <w:tab/>
-      </w:r>
-      <w:r>
-        <w:tab/>
-      </w:r>
-    </w:p>
-    <w:p>
-      <w:pPr>
-        <w:ind w:leftChars="100" w:left="210"/>
-      </w:pPr>
-    </w:p>
-    <w:p>
-      <w:pPr>
-        <w:ind w:leftChars="100" w:left="210"/>
-      </w:pPr>
-      <w:r>
-        <w:tab/>
-      </w:r>
-      <w:r>
-        <w:tab/>
-      </w:r>
-      <w:r>
-        <w:tab/>
-        <w:t>If(C(</w:t>
-      </w:r>
-      <w:r>
-        <w:t>i</w:t>
-      </w:r>
-      <w:r>
-        <w:t>) == C(j) &amp;&amp; j != i)</w:t>
-      </w:r>
-      <w:r>
-        <w:t>{</w:t>
-      </w:r>
-    </w:p>
-    <w:p>
-      <w:pPr>
-        <w:ind w:leftChars="100" w:left="210"/>
-      </w:pPr>
-      <w:r>
-        <w:tab/>
-      </w:r>
-      <w:r>
-        <w:tab/>
-      </w:r>
-      <w:r>
-        <w:tab/>
-      </w:r>
-      <w:r>
-        <w:tab/>
-      </w:r>
-    </w:p>
-    <w:p>
-      <w:pPr>
-        <w:ind w:leftChars="100" w:left="210"/>
-      </w:pPr>
-      <w:r>
-        <w:tab/>
-      </w:r>
-      <w:r>
-        <w:tab/>
-      </w:r>
-      <w:r>
-        <w:tab/>
-      </w:r>
-      <w:r>
-        <w:tab/>
-      </w:r>
-    </w:p>
-    <w:p>
-      <w:pPr>
-        <w:ind w:leftChars="100" w:left="210"/>
-        <w:rPr>
-          <w:b/>
-        </w:rPr>
-      </w:pPr>
-      <w:r>
-        <w:tab/>
-      </w:r>
-      <w:r>
-        <w:tab/>
-      </w:r>
-      <w:r>
-        <w:tab/>
-      </w:r>
-      <w:r>
-        <w:tab/>
-      </w:r>
-      <w:r>
-        <w:rPr>
-          <w:b/>
-        </w:rPr>
-        <w:t>c</w:t>
-      </w:r>
-      <w:r>
-        <w:rPr>
-          <w:b/>
-        </w:rPr>
-        <w:t>ounter++;</w:t>
-      </w:r>
-    </w:p>
-    <w:p>
-      <w:pPr>
-        <w:ind w:leftChars="700" w:left="1470" w:firstLine="210"/>
-        <w:rPr>
-          <w:b/>
-        </w:rPr>
-      </w:pPr>
-      <w:r>
-        <w:rPr>
-          <w:b/>
-        </w:rPr>
-        <w:t>//if this is the first time that D(i,j) == 1 &amp;&amp; C(i) == C(j) &amp;&amp; j != i</w:t>
-      </w:r>
-    </w:p>
-    <w:p>
-      <w:pPr>
-        <w:ind w:leftChars="100" w:left="210"/>
-        <w:rPr>
-          <w:b/>
-        </w:rPr>
-      </w:pPr>
-      <w:r>
-        <w:rPr>
-          <w:b/>
-        </w:rPr>
-        <w:tab/>
-      </w:r>
-      <w:r>
-        <w:rPr>
-          <w:b/>
-        </w:rPr>
-        <w:tab/>
-      </w:r>
-      <w:r>
-        <w:rPr>
-          <w:b/>
-        </w:rPr>
-        <w:tab/>
-      </w:r>
-      <w:r>
-        <w:rPr>
-          <w:b/>
-        </w:rPr>
-        <w:tab/>
-        <w:t xml:space="preserve">if(counter == 1) </w:t>
-      </w:r>
-    </w:p>
-    <w:p>
-      <w:pPr>
-        <w:ind w:leftChars="100" w:left="210"/>
-        <w:rPr>
-          <w:b/>
-        </w:rPr>
-      </w:pPr>
-      <w:r>
-        <w:rPr>
-          <w:b/>
-        </w:rPr>
-        <w:tab/>
-      </w:r>
-      <w:r>
-        <w:rPr>
-          <w:b/>
-        </w:rPr>
-        <w:tab/>
-      </w:r>
-      <w:r>
-        <w:rPr>
-          <w:b/>
-        </w:rPr>
-        <w:tab/>
-      </w:r>
-      <w:r>
-        <w:rPr>
-          <w:b/>
-        </w:rPr>
-        <w:tab/>
-        <w:t>{</w:t>
-      </w:r>
-    </w:p>
-    <w:p>
-      <w:pPr>
-        <w:ind w:leftChars="700" w:left="1470" w:firstLine="210"/>
-        <w:rPr>
-          <w:b/>
-        </w:rPr>
-      </w:pPr>
-      <w:r>
-        <w:rPr>
-          <w:b/>
-        </w:rPr>
-        <w:tab/>
-      </w:r>
-      <w:r>
-        <w:t>//</w:t>
-      </w:r>
-      <w:r>
-        <w:rPr>
-          <w:rFonts w:hint="eastAsia"/>
-        </w:rPr>
-        <w:t>分情况考虑，若在这次循环中这是第一次出现则C(</w:t>
-      </w:r>
-      <w:r>
-        <w:t>j</w:t>
-      </w:r>
-      <w:r>
-        <w:rPr>
-          <w:rFonts w:hint="eastAsia"/>
-        </w:rPr>
-        <w:t>)</w:t>
-      </w:r>
-      <w:r>
-        <w:t xml:space="preserve"> = </w:t>
-      </w:r>
-      <w:r>
-        <w:rPr>
-          <w:rFonts w:hint="eastAsia"/>
-        </w:rPr>
-        <w:t>findMaxColor(</w:t>
-      </w:r>
-      <w:r>
-        <w:t>colorLists</w:t>
-      </w:r>
-      <w:r>
-        <w:rPr>
-          <w:rFonts w:hint="eastAsia"/>
-        </w:rPr>
-        <w:t>)</w:t>
-      </w:r>
-      <w:r>
-        <w:t xml:space="preserve"> </w:t>
-      </w:r>
-      <w:r>
-        <w:rPr>
-          <w:rFonts w:hint="eastAsia"/>
-        </w:rPr>
-        <w:t>+</w:t>
-      </w:r>
-      <w:r>
-        <w:t xml:space="preserve"> </w:t>
-      </w:r>
-      <w:r>
-        <w:rPr>
-          <w:rFonts w:hint="eastAsia"/>
-        </w:rPr>
-        <w:t>1；</w:t>
-      </w:r>
-    </w:p>
-    <w:p>
-      <w:pPr>
-        <w:ind w:leftChars="100" w:left="210"/>
-        <w:rPr>
-          <w:b/>
-        </w:rPr>
-      </w:pPr>
-      <w:r>
-        <w:rPr>
-          <w:b/>
-        </w:rPr>
-        <w:tab/>
-      </w:r>
-      <w:r>
-        <w:rPr>
-          <w:b/>
-        </w:rPr>
-        <w:tab/>
-      </w:r>
-      <w:r>
-        <w:rPr>
-          <w:b/>
-        </w:rPr>
-        <w:tab/>
-      </w:r>
-      <w:r>
-        <w:rPr>
-          <w:b/>
-        </w:rPr>
-        <w:tab/>
-      </w:r>
-      <w:r>
-        <w:rPr>
-          <w:b/>
-        </w:rPr>
-        <w:tab/>
-        <w:t>//</w:t>
-      </w:r>
-      <w:r>
-        <w:rPr>
-          <w:rFonts w:hint="eastAsia"/>
-        </w:rPr>
-        <w:t xml:space="preserve"> </w:t>
-      </w:r>
-      <w:r>
-        <w:rPr>
-          <w:rFonts w:hint="eastAsia"/>
-        </w:rPr>
-        <w:t>findMaxColor(</w:t>
-      </w:r>
-      <w:r>
-        <w:t>colorLists</w:t>
-      </w:r>
-      <w:r>
-        <w:rPr>
-          <w:rFonts w:hint="eastAsia"/>
-        </w:rPr>
-        <w:t>)</w:t>
-      </w:r>
-      <w:r>
-        <w:t xml:space="preserve"> means find the biggest color value in colorLists for 8 stations</w:t>
-      </w:r>
-    </w:p>
-    <w:p>
-      <w:pPr>
-        <w:ind w:leftChars="100" w:left="210"/>
-        <w:rPr>
-          <w:b/>
-        </w:rPr>
-      </w:pPr>
-      <w:r>
-        <w:rPr>
-          <w:b/>
-        </w:rPr>
-        <w:tab/>
-      </w:r>
-      <w:r>
-        <w:rPr>
-          <w:b/>
-        </w:rPr>
-        <w:tab/>
-      </w:r>
-      <w:r>
-        <w:rPr>
-          <w:b/>
-        </w:rPr>
-        <w:tab/>
-      </w:r>
-      <w:r>
-        <w:rPr>
-          <w:b/>
-        </w:rPr>
-        <w:tab/>
-      </w:r>
-      <w:r>
-        <w:rPr>
-          <w:b/>
-        </w:rPr>
-        <w:tab/>
-      </w:r>
-      <w:r>
-        <w:rPr>
-          <w:rFonts w:hint="eastAsia"/>
-        </w:rPr>
-        <w:t>C(</w:t>
-      </w:r>
-      <w:r>
-        <w:t>j</w:t>
-      </w:r>
-      <w:r>
-        <w:rPr>
-          <w:rFonts w:hint="eastAsia"/>
-        </w:rPr>
-        <w:t>)</w:t>
-      </w:r>
-      <w:r>
-        <w:t xml:space="preserve"> = </w:t>
-      </w:r>
-      <w:r>
-        <w:rPr>
-          <w:rFonts w:hint="eastAsia"/>
-        </w:rPr>
-        <w:t>findMaxColor(</w:t>
-      </w:r>
-      <w:r>
-        <w:t>colorLists</w:t>
-      </w:r>
-      <w:r>
-        <w:rPr>
-          <w:rFonts w:hint="eastAsia"/>
-        </w:rPr>
-        <w:t>)</w:t>
-      </w:r>
-      <w:r>
-        <w:t xml:space="preserve"> </w:t>
-      </w:r>
-      <w:r>
-        <w:rPr>
-          <w:rFonts w:hint="eastAsia"/>
-        </w:rPr>
-        <w:t>+</w:t>
-      </w:r>
-      <w:r>
-        <w:t xml:space="preserve"> </w:t>
-      </w:r>
-      <w:r>
-        <w:rPr>
-          <w:rFonts w:hint="eastAsia"/>
-        </w:rPr>
-        <w:t>1；</w:t>
-      </w:r>
-    </w:p>
-    <w:p>
-      <w:pPr>
-        <w:ind w:leftChars="700" w:left="1470" w:firstLine="210"/>
-        <w:rPr>
-          <w:b/>
-        </w:rPr>
-      </w:pPr>
-      <w:r>
-        <w:rPr>
-          <w:b/>
-        </w:rPr>
-        <w:t>}</w:t>
-      </w:r>
-    </w:p>
-    <w:p>
-      <w:pPr>
-        <w:ind w:leftChars="700" w:left="1470" w:firstLine="210"/>
-        <w:rPr>
-          <w:b/>
-        </w:rPr>
-      </w:pPr>
-      <w:r>
-        <w:rPr>
-          <w:b/>
-        </w:rPr>
-        <w:t>Else</w:t>
-      </w:r>
-    </w:p>
-    <w:p>
-      <w:pPr>
-        <w:ind w:leftChars="700" w:left="1470" w:firstLine="210"/>
-        <w:rPr>
-          <w:b/>
-        </w:rPr>
-      </w:pPr>
-      <w:r>
-        <w:rPr>
-          <w:b/>
-        </w:rPr>
-        <w:t>{</w:t>
-      </w:r>
-    </w:p>
-    <w:p>
-      <w:pPr>
-        <w:ind w:leftChars="700" w:left="1470" w:firstLine="210"/>
-        <w:rPr>
-          <w:b/>
-        </w:rPr>
-      </w:pPr>
-      <w:r>
-        <w:rPr>
-          <w:b/>
-        </w:rPr>
-        <w:tab/>
-      </w:r>
-      <w:r>
-        <w:t>//</w:t>
-      </w:r>
-      <w:r>
-        <w:rPr>
-          <w:rFonts w:hint="eastAsia"/>
-        </w:rPr>
-        <w:t>若非第一次出现则C(</w:t>
-      </w:r>
-      <w:r>
-        <w:t>j</w:t>
-      </w:r>
-      <w:r>
-        <w:rPr>
-          <w:rFonts w:hint="eastAsia"/>
-        </w:rPr>
-        <w:t>)</w:t>
-      </w:r>
-      <w:r>
-        <w:t xml:space="preserve"> = </w:t>
-      </w:r>
-      <w:r>
-        <w:rPr>
-          <w:rFonts w:hint="eastAsia"/>
-        </w:rPr>
-        <w:t>findMaxColor(</w:t>
-      </w:r>
-      <w:r>
-        <w:t>colorLists</w:t>
-      </w:r>
-      <w:r>
-        <w:rPr>
-          <w:rFonts w:hint="eastAsia"/>
-        </w:rPr>
-        <w:t>);</w:t>
-      </w:r>
-    </w:p>
-    <w:p>
-      <w:pPr>
-        <w:ind w:leftChars="700" w:left="1470" w:firstLine="210"/>
-        <w:rPr>
-          <w:b/>
-        </w:rPr>
-      </w:pPr>
-      <w:r>
-        <w:rPr>
-          <w:b/>
-        </w:rPr>
-        <w:tab/>
-        <w:t xml:space="preserve">//if not first time, just set </w:t>
-      </w:r>
-      <w:r>
-        <w:rPr>
-          <w:rFonts w:hint="eastAsia"/>
-          <w:b/>
-        </w:rPr>
-        <w:t>C</w:t>
-      </w:r>
-      <w:r>
-        <w:rPr>
-          <w:b/>
-        </w:rPr>
-        <w:t>(j) to the return of findMaxColor</w:t>
-      </w:r>
-    </w:p>
-    <w:p>
-      <w:pPr>
-        <w:ind w:leftChars="700" w:left="1470" w:firstLine="210"/>
-        <w:rPr>
-          <w:b/>
-        </w:rPr>
-      </w:pPr>
-      <w:r>
-        <w:rPr>
-          <w:b/>
-        </w:rPr>
-        <w:tab/>
-      </w:r>
-      <w:r>
-        <w:rPr>
-          <w:rFonts w:hint="eastAsia"/>
-        </w:rPr>
-        <w:t>C(</w:t>
-      </w:r>
-      <w:r>
-        <w:t>j</w:t>
-      </w:r>
-      <w:r>
-        <w:rPr>
-          <w:rFonts w:hint="eastAsia"/>
-        </w:rPr>
-        <w:t>)</w:t>
-      </w:r>
-      <w:r>
-        <w:t xml:space="preserve"> = </w:t>
-      </w:r>
-      <w:r>
-        <w:rPr>
-          <w:rFonts w:hint="eastAsia"/>
-        </w:rPr>
-        <w:t>findMaxColor(</w:t>
-      </w:r>
-      <w:r>
-        <w:t>colorLists</w:t>
-      </w:r>
-      <w:r>
-        <w:rPr>
-          <w:rFonts w:hint="eastAsia"/>
-        </w:rPr>
-        <w:t>)</w:t>
-      </w:r>
-      <w:r>
-        <w:t>;</w:t>
-      </w:r>
-    </w:p>
-    <w:p>
-      <w:pPr>
-        <w:ind w:leftChars="700" w:left="1470" w:firstLine="210"/>
-      </w:pPr>
-      <w:r>
-        <w:rPr>
-          <w:b/>
-        </w:rPr>
-        <w:t>}</w:t>
-      </w:r>
-    </w:p>
-    <w:p>
-      <w:pPr>
-        <w:ind w:leftChars="100" w:left="210"/>
-      </w:pPr>
-      <w:r>
-        <w:tab/>
-      </w:r>
-      <w:r>
-        <w:tab/>
-      </w:r>
-      <w:r>
-        <w:tab/>
-        <w:t>}</w:t>
-      </w:r>
-    </w:p>
-    <w:p>
-      <w:pPr>
-        <w:ind w:leftChars="100" w:left="210"/>
-      </w:pPr>
-      <w:r>
-        <w:tab/>
-      </w:r>
-      <w:r>
-        <w:tab/>
-        <w:t xml:space="preserve">} </w:t>
-      </w:r>
-      <w:r>
-        <w:t>//end of Else if D(i, j) == 1</w:t>
-      </w:r>
-    </w:p>
-    <w:p>
-      <w:pPr>
-        <w:ind w:leftChars="100" w:left="210"/>
-      </w:pPr>
-      <w:r>
-        <w:rPr>
-          <w:rFonts w:hint="eastAsia"/>
-        </w:rPr>
-        <w:t>}</w:t>
-      </w:r>
-      <w:r>
-        <w:t>//end of inner for loop</w:t>
-      </w:r>
-    </w:p>
-    <w:p>
-      <w:pPr>
-        <w:rPr>
-          <w:b/>
-        </w:rPr>
-      </w:pPr>
-      <w:r>
-        <w:rPr>
-          <w:rFonts w:hint="eastAsia"/>
-          <w:b/>
-        </w:rPr>
-        <w:t>}</w:t>
-      </w:r>
-      <w:r>
-        <w:rPr>
-          <w:b/>
-        </w:rPr>
-        <w:t>//end of out for loop</w:t>
-      </w:r>
-    </w:p>
-    <w:p>
-      <w:pPr>
-        <w:rPr>
-          <w:b/>
-        </w:rPr>
-      </w:pPr>
-    </w:p>
-    <w:p>
-      <w:pPr>
-        <w:rPr>
-          <w:b/>
-        </w:rPr>
-      </w:pPr>
-    </w:p>
-    <w:p>
-      <w:pPr>
-        <w:rPr>
-          <w:b/>
-        </w:rPr>
-      </w:pPr>
-      <w:r>
-        <w:rPr>
-          <w:b/>
-        </w:rPr>
-        <w:t>Using the algorithm for the first row in matrix:</w:t>
-      </w:r>
-    </w:p>
-    <w:p>
-      <w:r>
-        <w:rPr>
-          <w:b/>
-        </w:rPr>
-        <w:t>When i = 1</w:t>
-      </w:r>
-      <w:r>
-        <w:t xml:space="preserve"> after first cycle, the Matrix is changed to:</w:t>
-      </w:r>
-    </w:p>
-    <w:p/>
-    <w:p/>
-    <w:p>
-      <w:pPr>
-        <w:rPr>
-          <w:b/>
-        </w:rPr>
-      </w:pPr>
-    </w:p>
-    <w:p/>
     <w:tbl>
       <w:tblPr>
         <w:tblStyle w:val="a4"/>
@@ -10766,7 +10212,6 @@
                 <w:sz w:val="18"/>
                 <w:szCs w:val="18"/>
               </w:rPr>
-              <w:lastRenderedPageBreak/>
               <w:t>5</w:t>
             </w:r>
           </w:p>

</xml_diff>

<commit_message>
Final version of doc
</commit_message>
<xml_diff>
--- a/Doc/Introduction for Programming Assignment.docx
+++ b/Doc/Introduction for Programming Assignment.docx
@@ -299,11 +299,6 @@
       </w:r>
     </w:p>
     <w:p>
-      <w:pPr>
-        <w:rPr>
-          <w:rFonts w:hint="eastAsia"/>
-        </w:rPr>
-      </w:pPr>
       <w:r>
         <w:rPr>
           <w:rFonts w:hint="eastAsia"/>
@@ -376,11 +371,6 @@
       </w:r>
     </w:p>
     <w:p>
-      <w:pPr>
-        <w:rPr>
-          <w:rFonts w:hint="eastAsia"/>
-        </w:rPr>
-      </w:pPr>
       <w:r>
         <w:t>The zip file includes all of the related files as project, document</w:t>
       </w:r>
@@ -427,11 +417,6 @@
       </w:hyperlink>
     </w:p>
     <w:p>
-      <w:pPr>
-        <w:rPr>
-          <w:rFonts w:hint="eastAsia"/>
-        </w:rPr>
-      </w:pPr>
       <w:r>
         <w:t>Group work participation shows below:</w:t>
       </w:r>
@@ -2899,7 +2884,6 @@
     <w:p>
       <w:pPr>
         <w:rPr>
-          <w:rFonts w:hint="eastAsia"/>
           <w:b/>
         </w:rPr>
       </w:pPr>
@@ -2965,13 +2949,7 @@
         </w:drawing>
       </w:r>
     </w:p>
-    <w:p>
-      <w:pPr>
-        <w:rPr>
-          <w:rFonts w:hint="eastAsia"/>
-        </w:rPr>
-      </w:pPr>
-    </w:p>
+    <w:p/>
     <w:tbl>
       <w:tblPr>
         <w:tblStyle w:val="a4"/>
@@ -3172,39 +3150,33 @@
         </w:tc>
       </w:tr>
     </w:tbl>
+    <w:p/>
     <w:p>
-      <w:pPr>
+      <w:r>
         <w:rPr>
           <w:rFonts w:hint="eastAsia"/>
         </w:rPr>
-      </w:pPr>
-    </w:p>
-    <w:p>
+        <w:t xml:space="preserve">After </w:t>
+      </w:r>
       <w:r>
         <w:rPr>
           <w:rFonts w:hint="eastAsia"/>
         </w:rPr>
-        <w:t xml:space="preserve">After </w:t>
+        <w:t>two</w:t>
       </w:r>
       <w:r>
         <w:rPr>
           <w:rFonts w:hint="eastAsia"/>
         </w:rPr>
-        <w:t>two</w:t>
+        <w:t xml:space="preserve"> iterations, we get the result</w:t>
+      </w:r>
+      <w:r>
+        <w:t xml:space="preserve">: </w:t>
       </w:r>
       <w:r>
         <w:rPr>
           <w:rFonts w:hint="eastAsia"/>
         </w:rPr>
-        <w:t xml:space="preserve"> iterations, we get the result</w:t>
-      </w:r>
-      <w:r>
-        <w:t xml:space="preserve">: </w:t>
-      </w:r>
-      <w:r>
-        <w:rPr>
-          <w:rFonts w:hint="eastAsia"/>
-        </w:rPr>
         <w:t>{</w:t>
       </w:r>
       <w:r>
@@ -3217,19 +3189,13 @@
         <w:t xml:space="preserve">0}, {Station2, </w:t>
       </w:r>
       <w:r>
-        <w:t>frequency</w:t>
-      </w:r>
-      <w:r>
-        <w:t xml:space="preserve"> </w:t>
+        <w:t xml:space="preserve">frequency </w:t>
       </w:r>
       <w:r>
         <w:t xml:space="preserve">1}, {Station3, </w:t>
       </w:r>
       <w:r>
-        <w:t>frequency</w:t>
-      </w:r>
-      <w:r>
-        <w:t xml:space="preserve"> </w:t>
+        <w:t xml:space="preserve">frequency </w:t>
       </w:r>
       <w:r>
         <w:t>0}</w:t>
@@ -4518,11 +4484,6 @@
       </w:r>
     </w:p>
     <w:p>
-      <w:pPr>
-        <w:rPr>
-          <w:rFonts w:hint="eastAsia"/>
-        </w:rPr>
-      </w:pPr>
       <w:r>
         <w:rPr>
           <w:rFonts w:hint="eastAsia"/>
@@ -4598,9 +4559,6 @@
           <w:p>
             <w:pPr>
               <w:jc w:val="center"/>
-              <w:rPr>
-                <w:rFonts w:hint="eastAsia"/>
-              </w:rPr>
             </w:pPr>
             <w:r>
               <w:rPr>
@@ -4893,14 +4851,7 @@
           <w:sz w:val="24"/>
           <w:szCs w:val="24"/>
         </w:rPr>
-        <w:t>3</w:t>
-      </w:r>
-      <w:r>
-        <w:rPr>
-          <w:sz w:val="24"/>
-          <w:szCs w:val="24"/>
-        </w:rPr>
-        <w:t xml:space="preserve"> </w:t>
+        <w:t xml:space="preserve">3 </w:t>
       </w:r>
       <w:r>
         <w:rPr>
@@ -4949,11 +4900,6 @@
       </w:r>
     </w:p>
     <w:p>
-      <w:pPr>
-        <w:rPr>
-          <w:rFonts w:hint="eastAsia"/>
-        </w:rPr>
-      </w:pPr>
       <w:r>
         <w:rPr>
           <w:noProof/>
@@ -4996,14 +4942,13 @@
         </w:drawing>
       </w:r>
     </w:p>
+    <w:p/>
     <w:p>
       <w:pPr>
         <w:rPr>
           <w:rFonts w:hint="eastAsia"/>
         </w:rPr>
       </w:pPr>
-    </w:p>
-    <w:p>
       <w:r>
         <w:t xml:space="preserve">So now we got the </w:t>
       </w:r>
@@ -5257,11 +5202,21 @@
             </w:r>
           </w:p>
         </w:tc>
-        <w:bookmarkStart w:id="0" w:name="_GoBack"/>
-        <w:bookmarkEnd w:id="0"/>
       </w:tr>
     </w:tbl>
-    <w:p/>
+    <w:p>
+      <w:r>
+        <w:rPr>
+          <w:rFonts w:hint="eastAsia"/>
+        </w:rPr>
+        <w:t>3</w:t>
+      </w:r>
+      <w:r>
+        <w:t xml:space="preserve"> frequencies have been assigned.</w:t>
+      </w:r>
+      <w:bookmarkStart w:id="0" w:name="_GoBack"/>
+      <w:bookmarkEnd w:id="0"/>
+    </w:p>
     <w:sectPr>
       <w:pgSz w:w="11906" w:h="16838"/>
       <w:pgMar w:top="720" w:right="720" w:bottom="720" w:left="720" w:header="851" w:footer="992" w:gutter="0"/>
@@ -6637,7 +6592,7 @@
 </file>
 
 <file path=customXml/itemProps1.xml><?xml version="1.0" encoding="utf-8"?>
-<ds:datastoreItem xmlns:ds="http://schemas.openxmlformats.org/officeDocument/2006/customXml" ds:itemID="{EEA27662-2839-46A5-B97B-31F116ACFF85}">
+<ds:datastoreItem xmlns:ds="http://schemas.openxmlformats.org/officeDocument/2006/customXml" ds:itemID="{8AF1EF49-6183-477B-9DE6-B9B5203C341F}">
   <ds:schemaRefs>
     <ds:schemaRef ds:uri="http://schemas.openxmlformats.org/officeDocument/2006/bibliography"/>
   </ds:schemaRefs>

</xml_diff>